<commit_message>
week4: assignment 2 docs update
</commit_message>
<xml_diff>
--- a/IDATA2502/Assigment 2.docx
+++ b/IDATA2502/Assigment 2.docx
@@ -12,6 +12,7 @@
       <w:r>
         <w:rPr>
           <w:rFonts w:ascii="Times New Roman" w:hAnsi="Times New Roman" w:cs="Times New Roman"/>
+          <w:noProof/>
         </w:rPr>
         <w:drawing>
           <wp:anchor distT="0" distB="0" distL="114300" distR="114300" simplePos="0" relativeHeight="251660288" behindDoc="0" locked="0" layoutInCell="1" allowOverlap="1" wp14:anchorId="251B534E" wp14:editId="69435BD5">
@@ -94,6 +95,7 @@
       <w:r>
         <w:rPr>
           <w:rFonts w:ascii="Times New Roman" w:hAnsi="Times New Roman" w:cs="Times New Roman"/>
+          <w:noProof/>
         </w:rPr>
         <w:drawing>
           <wp:anchor distT="0" distB="0" distL="114300" distR="114300" simplePos="0" relativeHeight="251658240" behindDoc="0" locked="0" layoutInCell="1" allowOverlap="1" wp14:anchorId="19EEDA99" wp14:editId="2AB319D6">
@@ -162,6 +164,7 @@
       <w:r>
         <w:rPr>
           <w:rFonts w:ascii="Times New Roman" w:hAnsi="Times New Roman" w:cs="Times New Roman"/>
+          <w:noProof/>
         </w:rPr>
         <w:drawing>
           <wp:anchor distT="0" distB="0" distL="114300" distR="114300" simplePos="0" relativeHeight="251659264" behindDoc="1" locked="0" layoutInCell="1" allowOverlap="1" wp14:anchorId="7E1D565B" wp14:editId="63529FC3">
@@ -223,6 +226,7 @@
       <w:r>
         <w:rPr>
           <w:rFonts w:ascii="Times New Roman" w:hAnsi="Times New Roman" w:cs="Times New Roman"/>
+          <w:noProof/>
         </w:rPr>
         <w:lastRenderedPageBreak/>
         <w:drawing>
@@ -284,6 +288,7 @@
       <w:r>
         <w:rPr>
           <w:rFonts w:ascii="Times New Roman" w:hAnsi="Times New Roman" w:cs="Times New Roman"/>
+          <w:noProof/>
         </w:rPr>
         <w:drawing>
           <wp:anchor distT="0" distB="0" distL="114300" distR="114300" simplePos="0" relativeHeight="251661312" behindDoc="0" locked="0" layoutInCell="1" allowOverlap="1" wp14:anchorId="050062F0" wp14:editId="79BB734B">
@@ -381,21 +386,7 @@
         <w:rPr>
           <w:rFonts w:cstheme="minorHAnsi"/>
         </w:rPr>
-        <w:t xml:space="preserve">I used Windows Server 2022 and Ubuntu, so I’ll focus on security for these server types. I’ll write about some steps to </w:t>
-      </w:r>
-      <w:proofErr w:type="gramStart"/>
-      <w:r>
-        <w:rPr>
-          <w:rFonts w:cstheme="minorHAnsi"/>
-        </w:rPr>
-        <w:t>take into account</w:t>
-      </w:r>
-      <w:proofErr w:type="gramEnd"/>
-      <w:r>
-        <w:rPr>
-          <w:rFonts w:cstheme="minorHAnsi"/>
-        </w:rPr>
-        <w:t xml:space="preserve"> with security.</w:t>
+        <w:t>I used Windows Server 2022 and Ubuntu, so I’ll focus on security for these server types. I’ll write about some steps to take into account with security.</w:t>
       </w:r>
     </w:p>
     <w:p>
@@ -487,21 +478,7 @@
         <w:rPr>
           <w:rFonts w:cstheme="minorHAnsi"/>
         </w:rPr>
-        <w:t xml:space="preserve">If Microsoft Defender isn’t enough for the server, you could potentially go with a </w:t>
-      </w:r>
-      <w:proofErr w:type="gramStart"/>
-      <w:r>
-        <w:rPr>
-          <w:rFonts w:cstheme="minorHAnsi"/>
-        </w:rPr>
-        <w:t>more heavy</w:t>
-      </w:r>
-      <w:proofErr w:type="gramEnd"/>
-      <w:r>
-        <w:rPr>
-          <w:rFonts w:cstheme="minorHAnsi"/>
-        </w:rPr>
-        <w:t xml:space="preserve"> third-party antivirus program.</w:t>
+        <w:t>If Microsoft Defender isn’t enough for the server, you could potentially go with a more heavy third-party antivirus program.</w:t>
       </w:r>
     </w:p>
     <w:p>
@@ -588,16 +565,8 @@
         <w:rPr>
           <w:rFonts w:cstheme="minorHAnsi"/>
         </w:rPr>
-        <w:t xml:space="preserve"> apt </w:t>
-      </w:r>
-      <w:proofErr w:type="gramStart"/>
-      <w:r>
-        <w:rPr>
-          <w:rFonts w:cstheme="minorHAnsi"/>
-        </w:rPr>
-        <w:t>update”</w:t>
-      </w:r>
-      <w:proofErr w:type="gramEnd"/>
+        <w:t xml:space="preserve"> apt update”</w:t>
+      </w:r>
     </w:p>
     <w:p>
       <w:pPr>
@@ -748,6 +717,33 @@
           <w:rFonts w:cstheme="minorHAnsi"/>
         </w:rPr>
         <w:t xml:space="preserve"> instead for admin commands.</w:t>
+      </w:r>
+    </w:p>
+    <w:p>
+      <w:pPr>
+        <w:rPr>
+          <w:rFonts w:cstheme="minorHAnsi"/>
+        </w:rPr>
+      </w:pPr>
+      <w:r>
+        <w:rPr>
+          <w:rFonts w:cstheme="minorHAnsi"/>
+        </w:rPr>
+        <w:t xml:space="preserve">For the servers I setup, I did </w:t>
+      </w:r>
+      <w:proofErr w:type="spellStart"/>
+      <w:r>
+        <w:rPr>
+          <w:rFonts w:cstheme="minorHAnsi"/>
+        </w:rPr>
+        <w:t>sudo</w:t>
+      </w:r>
+      <w:proofErr w:type="spellEnd"/>
+      <w:r>
+        <w:rPr>
+          <w:rFonts w:cstheme="minorHAnsi"/>
+        </w:rPr>
+        <w:t xml:space="preserve"> apt update for my Ubuntu server. And I downloaded all updates and turned on virus and threat detection for my windows server.</w:t>
       </w:r>
     </w:p>
     <w:sectPr>

</xml_diff>